<commit_message>
Opening a template in word
</commit_message>
<xml_diff>
--- a/filled_template.docx
+++ b/filled_template.docx
@@ -21,7 +21,7 @@
         </w:rPr>
       </w:pPr>
       <w:r>
-        <w:t>Сергей</w:t>
+        <w:t>Иван</w:t>
       </w:r>
     </w:p>
     <w:p>
@@ -32,7 +32,7 @@
         </w:rPr>
       </w:pPr>
       <w:r>
-        <w:t>Юрьевич</w:t>
+        <w:t>Иванович</w:t>
       </w:r>
     </w:p>
     <w:p>
@@ -43,7 +43,7 @@
         </w:rPr>
       </w:pPr>
       <w:r>
-        <w:t xml:space="preserve">Ляшенко </w:t>
+        <w:t xml:space="preserve">Иванов </w:t>
         <w:tab/>
         <w:tab/>
         <w:tab/>
@@ -62,7 +62,7 @@
         </w:rPr>
       </w:pPr>
       <w:r>
-        <w:t>мой номер 8524456.</w:t>
+        <w:t>мой номер: 562564.</w:t>
       </w:r>
     </w:p>
     <w:sectPr>

</xml_diff>

<commit_message>
Announced two more templates and the possibility of choosing them.
</commit_message>
<xml_diff>
--- a/filled_template.docx
+++ b/filled_template.docx
@@ -10,60 +10,11 @@
         </w:rPr>
       </w:pPr>
       <w:r>
-        <w:t>Я</w:t>
+        <w:t>Когда Иван Иванович Иванов с номером: 456985 пришел.</w:t>
       </w:r>
     </w:p>
     <w:p>
-      <w:pPr>
-        <w:spacing w:after="0" w:line="240" w:lineRule="auto"/>
-        <w:rPr>
-          <w:rFonts w:ascii="Courier New" w:eastAsia="Courier New" w:hAnsi="Courier New" w:cs="Courier New"/>
-        </w:rPr>
-      </w:pPr>
-      <w:r>
-        <w:t>Иван</w:t>
-      </w:r>
-    </w:p>
-    <w:p>
-      <w:pPr>
-        <w:spacing w:after="0" w:line="240" w:lineRule="auto"/>
-        <w:rPr>
-          <w:rFonts w:ascii="Courier New" w:eastAsia="Courier New" w:hAnsi="Courier New" w:cs="Courier New"/>
-        </w:rPr>
-      </w:pPr>
-      <w:r>
-        <w:t>Иванович</w:t>
-      </w:r>
-    </w:p>
-    <w:p>
-      <w:pPr>
-        <w:spacing w:after="0" w:line="240" w:lineRule="auto"/>
-        <w:rPr>
-          <w:rFonts w:ascii="Courier New" w:eastAsia="Courier New" w:hAnsi="Courier New" w:cs="Courier New"/>
-        </w:rPr>
-      </w:pPr>
-      <w:r>
-        <w:t xml:space="preserve">Иванов </w:t>
-        <w:tab/>
-        <w:tab/>
-        <w:tab/>
-        <w:tab/>
-        <w:tab/>
-        <w:tab/>
-        <w:tab/>
-      </w:r>
-    </w:p>
-    <w:p>
-      <w:pPr>
-        <w:spacing w:after="0" w:line="240" w:lineRule="auto"/>
-        <w:ind w:left="5664" w:firstLine="708"/>
-        <w:rPr>
-          <w:rFonts w:ascii="Courier New" w:eastAsia="Courier New" w:hAnsi="Courier New" w:cs="Courier New"/>
-        </w:rPr>
-      </w:pPr>
-      <w:r>
-        <w:t>мой номер: 562564.</w:t>
-      </w:r>
+      <w:r/>
     </w:p>
     <w:sectPr>
       <w:pgSz w:w="11906" w:h="16838"/>
@@ -80,10 +31,10 @@
   <w:docDefaults>
     <w:rPrDefault>
       <w:rPr>
-        <w:rFonts w:asciiTheme="minorHAnsi" w:eastAsiaTheme="minorEastAsia" w:hAnsiTheme="minorHAnsi" w:cstheme="minorBidi"/>
+        <w:rFonts w:asciiTheme="minorHAnsi" w:eastAsiaTheme="minorHAnsi" w:hAnsiTheme="minorHAnsi" w:cstheme="minorBidi"/>
         <w:sz w:val="22"/>
         <w:szCs w:val="22"/>
-        <w:lang w:val="ru-RU" w:eastAsia="ru-RU" w:bidi="ar-SA"/>
+        <w:lang w:val="ru-RU" w:eastAsia="en-US" w:bidi="ar-SA"/>
       </w:rPr>
     </w:rPrDefault>
     <w:pPrDefault>
@@ -468,6 +419,11 @@
   <w:style w:type="paragraph" w:default="1" w:styleId="a">
     <w:name w:val="Normal"/>
     <w:qFormat/>
+    <w:rsid w:val="00AB6666"/>
+    <w:rPr>
+      <w:rFonts w:eastAsiaTheme="minorEastAsia"/>
+      <w:lang w:eastAsia="ru-RU"/>
+    </w:rPr>
   </w:style>
   <w:style w:type="character" w:default="1" w:styleId="a0">
     <w:name w:val="Default Paragraph Font"/>

</xml_diff>